<commit_message>
Level 2 webiste A Completed
</commit_message>
<xml_diff>
--- a/Documentation/Level 1/Website_B documentation.docx
+++ b/Documentation/Level 1/Website_B documentation.docx
@@ -19,10 +19,28 @@
           <w:sz w:val="36"/>
           <w:szCs w:val="36"/>
         </w:rPr>
-        <w:t>Documentation : Website B</w:t>
+        <w:t>Documentation :</w:t>
+      </w:r>
+      <w:r>
+        <w:rPr>
+          <w:b/>
+          <w:bCs/>
+          <w:sz w:val="36"/>
+          <w:szCs w:val="36"/>
+        </w:rPr>
+        <w:t xml:space="preserve"> Level 1</w:t>
       </w:r>
       <w:bookmarkStart w:id="0" w:name="_GoBack"/>
       <w:bookmarkEnd w:id="0"/>
+      <w:r>
+        <w:rPr>
+          <w:b/>
+          <w:bCs/>
+          <w:sz w:val="36"/>
+          <w:szCs w:val="36"/>
+        </w:rPr>
+        <w:t xml:space="preserve"> Website B</w:t>
+      </w:r>
     </w:p>
     <w:tbl>
       <w:tblPr>

</xml_diff>